<commit_message>
nuevo arreglo en el documento
</commit_message>
<xml_diff>
--- a/documentacion/manual de sistema 'AMHP'.docx
+++ b/documentacion/manual de sistema 'AMHP'.docx
@@ -1950,23 +1950,11 @@
         </w:rPr>
       </w:pPr>
       <w:r>
-        <w:rPr>
-          <w:rFonts w:ascii="Calibri Light" w:hAnsi="Calibri Light" w:cs="Calibri Light"/>
-          <w:lang w:eastAsia="en-US"/>
-        </w:rPr>
         <w:drawing>
-          <wp:anchor distT="0" distB="0" distL="0" distR="0" simplePos="0" relativeHeight="251661312" behindDoc="0" locked="0" layoutInCell="1" allowOverlap="1">
-            <wp:simplePos x="0" y="0"/>
-            <wp:positionH relativeFrom="page">
-              <wp:posOffset>1171575</wp:posOffset>
-            </wp:positionH>
-            <wp:positionV relativeFrom="paragraph">
-              <wp:posOffset>382270</wp:posOffset>
-            </wp:positionV>
-            <wp:extent cx="5020310" cy="2346960"/>
-            <wp:effectExtent l="0" t="0" r="8890" b="15240"/>
-            <wp:wrapTopAndBottom/>
-            <wp:docPr id="19" name="image15.jpeg"/>
+          <wp:inline distT="0" distB="0" distL="114300" distR="114300">
+            <wp:extent cx="5495290" cy="2887980"/>
+            <wp:effectExtent l="0" t="0" r="10160" b="7620"/>
+            <wp:docPr id="5" name="Imagen 1"/>
             <wp:cNvGraphicFramePr>
               <a:graphicFrameLocks xmlns:a="http://schemas.openxmlformats.org/drawingml/2006/main" noChangeAspect="1"/>
             </wp:cNvGraphicFramePr>
@@ -1974,13 +1962,13 @@
               <a:graphicData uri="http://schemas.openxmlformats.org/drawingml/2006/picture">
                 <pic:pic xmlns:pic="http://schemas.openxmlformats.org/drawingml/2006/picture">
                   <pic:nvPicPr>
-                    <pic:cNvPr id="19" name="image15.jpeg"/>
+                    <pic:cNvPr id="5" name="Imagen 1"/>
                     <pic:cNvPicPr>
                       <a:picLocks noChangeAspect="1"/>
                     </pic:cNvPicPr>
                   </pic:nvPicPr>
                   <pic:blipFill>
-                    <a:blip r:embed="rId5" cstate="print"/>
+                    <a:blip r:embed="rId5"/>
                     <a:stretch>
                       <a:fillRect/>
                     </a:stretch>
@@ -1988,18 +1976,24 @@
                   <pic:spPr>
                     <a:xfrm>
                       <a:off x="0" y="0"/>
-                      <a:ext cx="5020310" cy="2346960"/>
+                      <a:ext cx="5495290" cy="2887980"/>
                     </a:xfrm>
                     <a:prstGeom prst="rect">
                       <a:avLst/>
                     </a:prstGeom>
+                    <a:noFill/>
+                    <a:ln>
+                      <a:noFill/>
+                    </a:ln>
                   </pic:spPr>
                 </pic:pic>
               </a:graphicData>
             </a:graphic>
-          </wp:anchor>
+          </wp:inline>
         </w:drawing>
       </w:r>
+      <w:bookmarkStart w:id="1" w:name="_GoBack"/>
+      <w:bookmarkEnd w:id="1"/>
     </w:p>
     <w:p>
       <w:pPr>
@@ -2410,8 +2404,6 @@
           </wp:inline>
         </w:drawing>
       </w:r>
-      <w:bookmarkStart w:id="1" w:name="_GoBack"/>
-      <w:bookmarkEnd w:id="1"/>
     </w:p>
     <w:p>
       <w:pPr>

</xml_diff>